<commit_message>
Actualizacion de dirección URL
</commit_message>
<xml_diff>
--- a/Area de Proceso MA/FMEXRI/FMEXRI_V0.1_2016.docx
+++ b/Area de Proceso MA/FMEXRI/FMEXRI_V0.1_2016.docx
@@ -452,6 +452,7 @@
                 <w:lang w:val="en-US"/>
               </w:rPr>
             </w:pPr>
+            <w:proofErr w:type="spellStart"/>
             <w:r>
               <w:rPr>
                 <w:rFonts w:ascii="Arial" w:hAnsi="Arial" w:cs="Arial"/>
@@ -460,7 +461,18 @@
                 <w:szCs w:val="18"/>
                 <w:lang w:val="en-US"/>
               </w:rPr>
-              <w:t xml:space="preserve">Benji </w:t>
+              <w:t>Benji</w:t>
+            </w:r>
+            <w:proofErr w:type="spellEnd"/>
+            <w:r>
+              <w:rPr>
+                <w:rFonts w:ascii="Arial" w:hAnsi="Arial" w:cs="Arial"/>
+                <w:color w:val="000000"/>
+                <w:sz w:val="18"/>
+                <w:szCs w:val="18"/>
+                <w:lang w:val="en-US"/>
+              </w:rPr>
+              <w:t xml:space="preserve"> </w:t>
             </w:r>
             <w:proofErr w:type="spellStart"/>
             <w:r>
@@ -1340,7 +1352,7 @@
                     </wp:anchor>
                   </w:drawing>
                 </mc:Choice>
-                <mc:Fallback xmlns:w16se="http://schemas.microsoft.com/office/word/2015/wordml/symex" xmlns:cx1="http://schemas.microsoft.com/office/drawing/2015/9/8/chartex" xmlns:cx="http://schemas.microsoft.com/office/drawing/2014/chartex">
+                <mc:Fallback xmlns:cx="http://schemas.microsoft.com/office/drawing/2014/chartex" xmlns:cx1="http://schemas.microsoft.com/office/drawing/2015/9/8/chartex" xmlns:w16se="http://schemas.microsoft.com/office/word/2015/wordml/symex">
                   <w:pict>
                     <v:rect w14:anchorId="3F5E17A9" id="Rectángulo 2" o:spid="_x0000_s1026" style="position:absolute;margin-left:7.4pt;margin-top:17.85pt;width:295.5pt;height:75.75pt;z-index:-251657216;visibility:visible;mso-wrap-style:square;mso-width-percent:0;mso-height-percent:0;mso-wrap-distance-left:9pt;mso-wrap-distance-top:0;mso-wrap-distance-right:9pt;mso-wrap-distance-bottom:0;mso-position-horizontal:absolute;mso-position-horizontal-relative:text;mso-position-vertical:absolute;mso-position-vertical-relative:text;mso-width-percent:0;mso-height-percent:0;mso-width-relative:page;mso-height-relative:page;v-text-anchor:top" o:gfxdata="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">
                       <v:textbox>
@@ -1536,42 +1548,21 @@
               <w:tabs>
                 <w:tab w:val="left" w:leader="dot" w:pos="0"/>
               </w:tabs>
-              <w:jc w:val="both"/>
-              <w:rPr>
-                <w:b/>
-                <w:sz w:val="20"/>
-                <w:lang w:val="en-US"/>
-              </w:rPr>
             </w:pPr>
             <w:hyperlink r:id="rId7" w:history="1">
               <w:r>
                 <w:rPr>
                   <w:rStyle w:val="Hipervnculo"/>
-                  <w:b/>
-                  <w:sz w:val="20"/>
-                  <w:lang w:val="en-US"/>
                 </w:rPr>
-                <w:t>https://github.com/lowrider80/</w:t>
-              </w:r>
-              <w:r>
-                <w:rPr>
-                  <w:rStyle w:val="Hipervnculo"/>
-                  <w:b/>
-                  <w:sz w:val="20"/>
-                  <w:lang w:val="en-US"/>
-                </w:rPr>
-                <w:t>BIO ASSITENS</w:t>
-              </w:r>
-              <w:r>
-                <w:rPr>
-                  <w:rStyle w:val="Hipervnculo"/>
-                  <w:b/>
-                  <w:sz w:val="20"/>
-                  <w:lang w:val="en-US"/>
-                </w:rPr>
-                <w:t>/blob/master/Area_de_Proceso-_PP-PMC/REGRI/REGRI_V1.0_2015.xlsx</w:t>
+                <w:t>https://github.com/Al3n/Proyecto-BioAssistent/blob/master/Area%20de%20Proceso%20PP-PMC/v0.1/REGRI/REGRI_V0.1_2016.xls</w:t>
               </w:r>
             </w:hyperlink>
+            <w:r>
+              <w:t xml:space="preserve"> </w:t>
+            </w:r>
+            <w:r>
+              <w:t xml:space="preserve"> </w:t>
+            </w:r>
           </w:p>
           <w:p>
             <w:pPr>
@@ -1647,39 +1638,13 @@
                 <w:tab w:val="left" w:leader="dot" w:pos="0"/>
               </w:tabs>
               <w:jc w:val="both"/>
-              <w:rPr>
-                <w:b/>
-                <w:sz w:val="20"/>
-                <w:lang w:val="en-US"/>
-              </w:rPr>
             </w:pPr>
             <w:hyperlink r:id="rId8" w:history="1">
               <w:r>
                 <w:rPr>
                   <w:rStyle w:val="Hipervnculo"/>
-                  <w:b/>
-                  <w:sz w:val="20"/>
-                  <w:lang w:val="en-US"/>
                 </w:rPr>
-                <w:t>https://github.com/lowrider80/</w:t>
-              </w:r>
-              <w:r>
-                <w:rPr>
-                  <w:rStyle w:val="Hipervnculo"/>
-                  <w:b/>
-                  <w:sz w:val="20"/>
-                  <w:lang w:val="en-US"/>
-                </w:rPr>
-                <w:t>BIO ASSITENS</w:t>
-              </w:r>
-              <w:r>
-                <w:rPr>
-                  <w:rStyle w:val="Hipervnculo"/>
-                  <w:b/>
-                  <w:sz w:val="20"/>
-                  <w:lang w:val="en-US"/>
-                </w:rPr>
-                <w:t>/blob/master/Area_de_Proceso-_PP-PMC/REGRI/REGRI_V1.1_2015.xlsx</w:t>
+                <w:t>https://github.com/Al3n/Proyecto-BioAssistent/blob/master/Area%20de%20Proceso%20PP-PMC/v0.2/REGRI/REGRI_V0.2_2016.xls</w:t>
               </w:r>
             </w:hyperlink>
           </w:p>
@@ -1973,13 +1938,11 @@
               <w:jc w:val="both"/>
               <w:rPr>
                 <w:b/>
-                <w:lang w:val="en-US"/>
-              </w:rPr>
-            </w:pPr>
-            <w:r>
-              <w:rPr>
-                <w:b/>
-                <w:lang w:val="en-US"/>
+              </w:rPr>
+            </w:pPr>
+            <w:r>
+              <w:rPr>
+                <w:b/>
               </w:rPr>
               <w:t xml:space="preserve"> </w:t>
             </w:r>
@@ -1987,20 +1950,13 @@
               <w:r>
                 <w:rPr>
                   <w:rStyle w:val="Hipervnculo"/>
-                  <w:b/>
-                  <w:lang w:val="en-US"/>
                 </w:rPr>
-                <w:t>https://github.com/lowrider80/</w:t>
-              </w:r>
-              <w:r>
-                <w:rPr>
-                  <w:rStyle w:val="Hipervnculo"/>
-                  <w:b/>
-                  <w:lang w:val="en-US"/>
-                </w:rPr>
-                <w:t>BIO ASSITENS</w:t>
+                <w:t>https://github.com/Al3n/Proyecto-BioAssistent</w:t>
               </w:r>
             </w:hyperlink>
+            <w:r>
+              <w:t xml:space="preserve"> </w:t>
+            </w:r>
           </w:p>
           <w:p>
             <w:pPr>
@@ -2028,45 +1984,18 @@
           <w:p>
             <w:pPr>
               <w:jc w:val="both"/>
-              <w:rPr>
-                <w:b/>
-                <w:lang w:val="en-US"/>
-              </w:rPr>
             </w:pPr>
             <w:hyperlink r:id="rId10" w:history="1">
               <w:r>
                 <w:rPr>
                   <w:rStyle w:val="Hipervnculo"/>
-                  <w:b/>
-                  <w:lang w:val="en-US"/>
                 </w:rPr>
-                <w:t>https://github.com/lowrider80/</w:t>
-              </w:r>
-              <w:r>
-                <w:rPr>
-                  <w:rStyle w:val="Hipervnculo"/>
-                  <w:b/>
-                  <w:lang w:val="en-US"/>
-                </w:rPr>
-                <w:t>BIO ASSITENS</w:t>
-              </w:r>
-              <w:r>
-                <w:rPr>
-                  <w:rStyle w:val="Hipervnculo"/>
-                  <w:b/>
-                  <w:lang w:val="en-US"/>
-                </w:rPr>
-                <w:t>/tree/master/Area_de_Proceso-_MA/TABME/TABME_V1.0_2015.xlsx</w:t>
+                <w:t>https://github.com/Al3n/Proyecto-BioAssistent/blob/master/Area%20de%20Proceso%20MA/TABME/TABME_V0.1_2016.xlsx</w:t>
               </w:r>
             </w:hyperlink>
-          </w:p>
-          <w:p>
-            <w:pPr>
-              <w:jc w:val="both"/>
-              <w:rPr>
-                <w:lang w:val="en-US"/>
-              </w:rPr>
-            </w:pPr>
+            <w:r>
+              <w:t xml:space="preserve"> </w:t>
+            </w:r>
           </w:p>
           <w:p>
             <w:pPr>
@@ -2754,7 +2683,6 @@
                 <w:lang w:val="en-US"/>
               </w:rPr>
             </w:pPr>
-            <w:proofErr w:type="spellStart"/>
             <w:r>
               <w:rPr>
                 <w:rFonts w:asciiTheme="minorHAnsi" w:hAnsiTheme="minorHAnsi"/>
@@ -2764,7 +2692,8 @@
               </w:rPr>
               <w:t>Otros</w:t>
             </w:r>
-            <w:proofErr w:type="spellEnd"/>
+            <w:bookmarkStart w:id="0" w:name="_GoBack"/>
+            <w:bookmarkEnd w:id="0"/>
             <w:r>
               <w:rPr>
                 <w:rFonts w:asciiTheme="minorHAnsi" w:hAnsiTheme="minorHAnsi"/>
@@ -4470,8 +4399,6 @@
               <w:ind w:left="2176" w:hanging="2176"/>
               <w:jc w:val="center"/>
             </w:pPr>
-            <w:bookmarkStart w:id="0" w:name="_GoBack"/>
-            <w:bookmarkEnd w:id="0"/>
           </w:p>
         </w:tc>
       </w:tr>
@@ -6179,14 +6106,7 @@
           </c:dLbls>
           <c:cat>
             <c:strRef>
-              <c:extLst>
-                <c:ext xmlns:c15="http://schemas.microsoft.com/office/drawing/2012/chart" uri="{02D57815-91ED-43cb-92C2-25804820EDAC}">
-                  <c15:fullRef>
-                    <c15:sqref>FMEXRI!$D$35:$F$35</c15:sqref>
-                  </c15:fullRef>
-                </c:ext>
-              </c:extLst>
-              <c:f>FMEXRI!$D$35:$E$35</c:f>
+              <c:f>FMEXRI!$D$35:$F$35</c:f>
               <c:strCache>
                 <c:ptCount val="2"/>
                 <c:pt idx="0">
@@ -6196,18 +6116,12 @@
                   <c:v>JUNIO</c:v>
                 </c:pt>
               </c:strCache>
+              <c:extLst/>
             </c:strRef>
           </c:cat>
           <c:val>
             <c:numRef>
-              <c:extLst>
-                <c:ext xmlns:c15="http://schemas.microsoft.com/office/drawing/2012/chart" uri="{02D57815-91ED-43cb-92C2-25804820EDAC}">
-                  <c15:fullRef>
-                    <c15:sqref>FMEXRI!$D$36:$F$36</c15:sqref>
-                  </c15:fullRef>
-                </c:ext>
-              </c:extLst>
-              <c:f>FMEXRI!$D$36:$E$36</c:f>
+              <c:f>FMEXRI!$D$36:$F$36</c:f>
               <c:numCache>
                 <c:formatCode>General</c:formatCode>
                 <c:ptCount val="2"/>
@@ -6218,6 +6132,7 @@
                   <c:v>17</c:v>
                 </c:pt>
               </c:numCache>
+              <c:extLst/>
             </c:numRef>
           </c:val>
           <c:smooth val="0"/>
@@ -6238,11 +6153,11 @@
         </c:dLbls>
         <c:marker val="1"/>
         <c:smooth val="0"/>
-        <c:axId val="390997896"/>
-        <c:axId val="390996720"/>
+        <c:axId val="120655744"/>
+        <c:axId val="120656304"/>
       </c:lineChart>
       <c:catAx>
-        <c:axId val="390997896"/>
+        <c:axId val="120655744"/>
         <c:scaling>
           <c:orientation val="minMax"/>
         </c:scaling>
@@ -6346,7 +6261,7 @@
             <a:endParaRPr lang="es-PE"/>
           </a:p>
         </c:txPr>
-        <c:crossAx val="390996720"/>
+        <c:crossAx val="120656304"/>
         <c:crosses val="autoZero"/>
         <c:auto val="1"/>
         <c:lblAlgn val="ctr"/>
@@ -6354,7 +6269,7 @@
         <c:noMultiLvlLbl val="0"/>
       </c:catAx>
       <c:valAx>
-        <c:axId val="390996720"/>
+        <c:axId val="120656304"/>
         <c:scaling>
           <c:orientation val="minMax"/>
         </c:scaling>
@@ -6436,7 +6351,7 @@
         <c:majorTickMark val="none"/>
         <c:minorTickMark val="none"/>
         <c:tickLblPos val="nextTo"/>
-        <c:crossAx val="390997896"/>
+        <c:crossAx val="120655744"/>
         <c:crosses val="autoZero"/>
         <c:crossBetween val="between"/>
       </c:valAx>
@@ -6640,14 +6555,7 @@
           <c:invertIfNegative val="0"/>
           <c:cat>
             <c:strRef>
-              <c:extLst>
-                <c:ext xmlns:c15="http://schemas.microsoft.com/office/drawing/2012/chart" uri="{02D57815-91ED-43cb-92C2-25804820EDAC}">
-                  <c15:fullRef>
-                    <c15:sqref>FMEXRI!$A$46:$A$48</c15:sqref>
-                  </c15:fullRef>
-                </c:ext>
-              </c:extLst>
-              <c:f>FMEXRI!$A$46:$A$47</c:f>
+              <c:f>FMEXRI!$A$46:$A$48</c:f>
               <c:strCache>
                 <c:ptCount val="2"/>
                 <c:pt idx="0">
@@ -6657,18 +6565,12 @@
                   <c:v>JUNIO</c:v>
                 </c:pt>
               </c:strCache>
+              <c:extLst/>
             </c:strRef>
           </c:cat>
           <c:val>
             <c:numRef>
-              <c:extLst>
-                <c:ext xmlns:c15="http://schemas.microsoft.com/office/drawing/2012/chart" uri="{02D57815-91ED-43cb-92C2-25804820EDAC}">
-                  <c15:fullRef>
-                    <c15:sqref>FMEXRI!$B$46:$B$48</c15:sqref>
-                  </c15:fullRef>
-                </c:ext>
-              </c:extLst>
-              <c:f>FMEXRI!$B$46:$B$47</c:f>
+              <c:f>FMEXRI!$B$46:$B$48</c:f>
               <c:numCache>
                 <c:formatCode>0</c:formatCode>
                 <c:ptCount val="2"/>
@@ -6679,6 +6581,7 @@
                   <c:v>17</c:v>
                 </c:pt>
               </c:numCache>
+              <c:extLst/>
             </c:numRef>
           </c:val>
           <c:extLst xmlns:c16r2="http://schemas.microsoft.com/office/drawing/2015/06/chart">
@@ -6697,11 +6600,11 @@
         </c:dLbls>
         <c:gapWidth val="100"/>
         <c:overlap val="-24"/>
-        <c:axId val="395702112"/>
-        <c:axId val="384774064"/>
+        <c:axId val="120658544"/>
+        <c:axId val="120659104"/>
       </c:barChart>
       <c:catAx>
-        <c:axId val="395702112"/>
+        <c:axId val="120658544"/>
         <c:scaling>
           <c:orientation val="minMax"/>
         </c:scaling>
@@ -6797,7 +6700,7 @@
             <a:endParaRPr lang="es-PE"/>
           </a:p>
         </c:txPr>
-        <c:crossAx val="384774064"/>
+        <c:crossAx val="120659104"/>
         <c:crosses val="autoZero"/>
         <c:auto val="1"/>
         <c:lblAlgn val="ctr"/>
@@ -6805,7 +6708,7 @@
         <c:noMultiLvlLbl val="0"/>
       </c:catAx>
       <c:valAx>
-        <c:axId val="384774064"/>
+        <c:axId val="120659104"/>
         <c:scaling>
           <c:orientation val="minMax"/>
         </c:scaling>
@@ -6909,7 +6812,7 @@
             <a:endParaRPr lang="es-PE"/>
           </a:p>
         </c:txPr>
-        <c:crossAx val="395702112"/>
+        <c:crossAx val="120658544"/>
         <c:crosses val="autoZero"/>
         <c:crossBetween val="between"/>
       </c:valAx>

</xml_diff>